<commit_message>
Update PI Jogo documento 31-10-22.docx
</commit_message>
<xml_diff>
--- a/aquivos word aqui/PI Jogo documento 31-10-22.docx
+++ b/aquivos word aqui/PI Jogo documento 31-10-22.docx
@@ -1779,7 +1779,7 @@
           <w:noProof/>
         </w:rPr>
         <w:pict w14:anchorId="36ED00AF">
-          <v:rect id="Retângulo 1" o:spid="_x0000_s1036" style="position:absolute;left:0;text-align:left;margin-left:83.65pt;margin-top:8.1pt;width:456.7pt;height:1.6pt;z-index:251656192;visibility:visible;mso-wrap-style:square;mso-wrap-distance-left:0;mso-wrap-distance-top:0;mso-wrap-distance-right:0;mso-wrap-distance-bottom:0;mso-position-horizontal:absolute;mso-position-horizontal-relative:page;mso-position-vertical:absolute;mso-position-vertical-relative:text;v-text-anchor:top" o:gfxdata="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" o:allowincell="f" fillcolor="black" stroked="f" strokeweight="0">
+          <v:rect id="Retângulo 1" o:spid="_x0000_s1036" style="position:absolute;left:0;text-align:left;margin-left:83.65pt;margin-top:8.1pt;width:456.7pt;height:1.6pt;z-index:251656704;visibility:visible;mso-wrap-style:square;mso-wrap-distance-left:0;mso-wrap-distance-top:0;mso-wrap-distance-right:0;mso-wrap-distance-bottom:0;mso-position-horizontal:absolute;mso-position-horizontal-relative:page;mso-position-vertical:absolute;mso-position-vertical-relative:text;v-text-anchor:top" o:gfxdata="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" o:allowincell="f" fillcolor="black" stroked="f" strokeweight="0">
             <w10:wrap type="topAndBottom" anchorx="page"/>
           </v:rect>
         </w:pict>
@@ -1829,7 +1829,7 @@
           <w:noProof/>
         </w:rPr>
         <w:pict w14:anchorId="2E4FD0BF">
-          <v:rect id="Retângulo 2" o:spid="_x0000_s1035" style="position:absolute;left:0;text-align:left;margin-left:83.65pt;margin-top:16.05pt;width:456.7pt;height:1.6pt;z-index:251657216;visibility:visible;mso-wrap-style:square;mso-wrap-distance-left:0;mso-wrap-distance-top:0;mso-wrap-distance-right:0;mso-wrap-distance-bottom:0;mso-position-horizontal:absolute;mso-position-horizontal-relative:page;mso-position-vertical:absolute;mso-position-vertical-relative:text;v-text-anchor:top" o:gfxdata="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" o:allowincell="f" fillcolor="black" stroked="f" strokeweight="0">
+          <v:rect id="Retângulo 2" o:spid="_x0000_s1035" style="position:absolute;left:0;text-align:left;margin-left:83.65pt;margin-top:16.05pt;width:456.7pt;height:1.6pt;z-index:251657728;visibility:visible;mso-wrap-style:square;mso-wrap-distance-left:0;mso-wrap-distance-top:0;mso-wrap-distance-right:0;mso-wrap-distance-bottom:0;mso-position-horizontal:absolute;mso-position-horizontal-relative:page;mso-position-vertical:absolute;mso-position-vertical-relative:text;v-text-anchor:top" o:gfxdata="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" o:allowincell="f" fillcolor="black" stroked="f" strokeweight="0">
             <w10:wrap type="topAndBottom" anchorx="page"/>
           </v:rect>
         </w:pict>
@@ -1946,7 +1946,7 @@
           <w:noProof/>
         </w:rPr>
         <w:pict w14:anchorId="2782EA47">
-          <v:rect id="Retângulo 3" o:spid="_x0000_s1034" style="position:absolute;left:0;text-align:left;margin-left:83.65pt;margin-top:15.95pt;width:456.7pt;height:1.6pt;z-index:251658240;visibility:visible;mso-wrap-style:square;mso-wrap-distance-left:0;mso-wrap-distance-top:0;mso-wrap-distance-right:0;mso-wrap-distance-bottom:0;mso-position-horizontal:absolute;mso-position-horizontal-relative:page;mso-position-vertical:absolute;mso-position-vertical-relative:text;v-text-anchor:top" o:gfxdata="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" o:allowincell="f" fillcolor="black" stroked="f" strokeweight="0">
+          <v:rect id="Retângulo 3" o:spid="_x0000_s1034" style="position:absolute;left:0;text-align:left;margin-left:83.65pt;margin-top:15.95pt;width:456.7pt;height:1.6pt;z-index:251658752;visibility:visible;mso-wrap-style:square;mso-wrap-distance-left:0;mso-wrap-distance-top:0;mso-wrap-distance-right:0;mso-wrap-distance-bottom:0;mso-position-horizontal:absolute;mso-position-horizontal-relative:page;mso-position-vertical:absolute;mso-position-vertical-relative:text;v-text-anchor:top" o:gfxdata="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" o:allowincell="f" fillcolor="black" stroked="f" strokeweight="0">
             <w10:wrap type="topAndBottom" anchorx="page"/>
           </v:rect>
         </w:pict>
@@ -2063,7 +2063,7 @@
           <w:noProof/>
         </w:rPr>
         <w:pict w14:anchorId="27480AE3">
-          <v:rect id="Retângulo 4" o:spid="_x0000_s1033" style="position:absolute;left:0;text-align:left;margin-left:83.65pt;margin-top:15.95pt;width:456.7pt;height:1.6pt;z-index:251659264;visibility:visible;mso-wrap-style:square;mso-wrap-distance-left:0;mso-wrap-distance-top:0;mso-wrap-distance-right:0;mso-wrap-distance-bottom:0;mso-position-horizontal:absolute;mso-position-horizontal-relative:page;mso-position-vertical:absolute;mso-position-vertical-relative:text;v-text-anchor:top" o:gfxdata="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" o:allowincell="f" fillcolor="black" stroked="f" strokeweight="0">
+          <v:rect id="Retângulo 4" o:spid="_x0000_s1033" style="position:absolute;left:0;text-align:left;margin-left:83.65pt;margin-top:15.95pt;width:456.7pt;height:1.6pt;z-index:251659776;visibility:visible;mso-wrap-style:square;mso-wrap-distance-left:0;mso-wrap-distance-top:0;mso-wrap-distance-right:0;mso-wrap-distance-bottom:0;mso-position-horizontal:absolute;mso-position-horizontal-relative:page;mso-position-vertical:absolute;mso-position-vertical-relative:text;v-text-anchor:top" o:gfxdata="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" o:allowincell="f" fillcolor="black" stroked="f" strokeweight="0">
             <w10:wrap type="topAndBottom" anchorx="page"/>
           </v:rect>
         </w:pict>
@@ -8021,25 +8021,7 @@
           <w:sz w:val="24"/>
           <w:szCs w:val="24"/>
         </w:rPr>
-        <w:t xml:space="preserve">que fora rebatizada em 2007 para o nome atual, o seu principal produto é a Unity Engine que foi lançada em 2005 em uma conferencia da Apple, ela foi criada originalmente para ser utilizada apenas no </w:t>
-      </w:r>
-      <w:proofErr w:type="gramStart"/>
-      <w:r>
-        <w:rPr>
-          <w:color w:val="000000" w:themeColor="text1"/>
-          <w:sz w:val="24"/>
-          <w:szCs w:val="24"/>
-        </w:rPr>
-        <w:t>MAC</w:t>
-      </w:r>
-      <w:proofErr w:type="gramEnd"/>
-      <w:r>
-        <w:rPr>
-          <w:color w:val="000000" w:themeColor="text1"/>
-          <w:sz w:val="24"/>
-          <w:szCs w:val="24"/>
-        </w:rPr>
-        <w:t xml:space="preserve"> mas posteriormente </w:t>
+        <w:t xml:space="preserve">que fora rebatizada em 2007 para o nome atual, o seu principal produto é a Unity Engine que foi lançada em 2005 em uma conferencia da Apple, ela foi criada originalmente para ser utilizada apenas no MAC mas posteriormente </w:t>
       </w:r>
       <w:r>
         <w:rPr>
@@ -8649,7 +8631,7 @@
             <v:stroke joinstyle="miter"/>
             <v:path gradientshapeok="t" o:connecttype="rect"/>
           </v:shapetype>
-          <v:shape id="Caixa de Texto 6" o:spid="_x0000_s1032" type="#_x0000_t202" style="position:absolute;left:0;text-align:left;margin-left:0;margin-top:205.6pt;width:204.4pt;height:25.8pt;z-index:251660288;visibility:visible;mso-wrap-style:square;mso-width-percent:0;mso-height-percent:0;mso-wrap-distance-left:9pt;mso-wrap-distance-top:0;mso-wrap-distance-right:9pt;mso-wrap-distance-bottom:0;mso-position-horizontal:center;mso-position-horizontal-relative:text;mso-position-vertical:absolute;mso-position-vertical-relative:text;mso-width-percent:0;mso-height-percent:0;mso-width-relative:margin;mso-height-relative:margin;v-text-anchor:top" o:gfxdata="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" stroked="f">
+          <v:shape id="Caixa de Texto 6" o:spid="_x0000_s1032" type="#_x0000_t202" style="position:absolute;left:0;text-align:left;margin-left:0;margin-top:205.6pt;width:204.4pt;height:25.8pt;z-index:251660800;visibility:visible;mso-wrap-style:square;mso-width-percent:0;mso-height-percent:0;mso-wrap-distance-left:9pt;mso-wrap-distance-top:0;mso-wrap-distance-right:9pt;mso-wrap-distance-bottom:0;mso-position-horizontal:center;mso-position-horizontal-relative:text;mso-position-vertical:absolute;mso-position-vertical-relative:text;mso-width-percent:0;mso-height-percent:0;mso-width-relative:margin;mso-height-relative:margin;v-text-anchor:top" o:gfxdata="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" stroked="f">
             <v:textbox inset="0,0,0,0">
               <w:txbxContent>
                 <w:p>
@@ -8702,7 +8684,7 @@
           <w:szCs w:val="24"/>
         </w:rPr>
         <w:drawing>
-          <wp:anchor distT="0" distB="0" distL="114300" distR="114300" simplePos="0" relativeHeight="251646976" behindDoc="1" locked="0" layoutInCell="1" allowOverlap="1" wp14:anchorId="39F87FE7" wp14:editId="3EAFD8C0">
+          <wp:anchor distT="0" distB="0" distL="114300" distR="114300" simplePos="0" relativeHeight="251646464" behindDoc="1" locked="0" layoutInCell="1" allowOverlap="1" wp14:anchorId="39F87FE7" wp14:editId="5C961CE6">
             <wp:simplePos x="0" y="0"/>
             <wp:positionH relativeFrom="column">
               <wp:align>center</wp:align>
@@ -8789,7 +8771,7 @@
           <w:noProof/>
         </w:rPr>
         <w:pict w14:anchorId="2DFD92C2">
-          <v:shape id="Caixa de Texto 8" o:spid="_x0000_s1031" type="#_x0000_t202" style="position:absolute;left:0;text-align:left;margin-left:0;margin-top:581.65pt;width:214.6pt;height:25.8pt;z-index:251661312;visibility:visible;mso-wrap-style:square;mso-width-percent:0;mso-height-percent:0;mso-wrap-distance-left:9pt;mso-wrap-distance-top:0;mso-wrap-distance-right:9pt;mso-wrap-distance-bottom:0;mso-position-horizontal:center;mso-position-horizontal-relative:text;mso-position-vertical:absolute;mso-position-vertical-relative:text;mso-width-percent:0;mso-height-percent:0;mso-width-relative:margin;mso-height-relative:margin;v-text-anchor:top" o:gfxdata="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" stroked="f">
+          <v:shape id="Caixa de Texto 8" o:spid="_x0000_s1031" type="#_x0000_t202" style="position:absolute;left:0;text-align:left;margin-left:0;margin-top:581.65pt;width:214.6pt;height:25.8pt;z-index:251661824;visibility:visible;mso-wrap-style:square;mso-width-percent:0;mso-height-percent:0;mso-wrap-distance-left:9pt;mso-wrap-distance-top:0;mso-wrap-distance-right:9pt;mso-wrap-distance-bottom:0;mso-position-horizontal:center;mso-position-horizontal-relative:text;mso-position-vertical:absolute;mso-position-vertical-relative:text;mso-width-percent:0;mso-height-percent:0;mso-width-relative:margin;mso-height-relative:margin;v-text-anchor:top" o:gfxdata="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" stroked="f">
             <v:textbox style="mso-fit-shape-to-text:t" inset="0,0,0,0">
               <w:txbxContent>
                 <w:p>
@@ -8840,7 +8822,7 @@
           <w:szCs w:val="24"/>
         </w:rPr>
         <w:drawing>
-          <wp:anchor distT="0" distB="0" distL="114300" distR="114300" simplePos="0" relativeHeight="251648000" behindDoc="0" locked="0" layoutInCell="1" allowOverlap="1" wp14:anchorId="2A9DEE82" wp14:editId="7B1B23B9">
+          <wp:anchor distT="0" distB="0" distL="114300" distR="114300" simplePos="0" relativeHeight="251647488" behindDoc="0" locked="0" layoutInCell="1" allowOverlap="1" wp14:anchorId="2A9DEE82" wp14:editId="05DF9DB1">
             <wp:simplePos x="0" y="0"/>
             <wp:positionH relativeFrom="column">
               <wp:align>center</wp:align>
@@ -8950,25 +8932,7 @@
           <w:sz w:val="24"/>
           <w:szCs w:val="24"/>
         </w:rPr>
-        <w:t xml:space="preserve">. Para </w:t>
-      </w:r>
-      <w:proofErr w:type="gramStart"/>
-      <w:r>
-        <w:rPr>
-          <w:color w:val="000000" w:themeColor="text1"/>
-          <w:sz w:val="24"/>
-          <w:szCs w:val="24"/>
-        </w:rPr>
-        <w:t>criar um novo</w:t>
-      </w:r>
-      <w:proofErr w:type="gramEnd"/>
-      <w:r>
-        <w:rPr>
-          <w:color w:val="000000" w:themeColor="text1"/>
-          <w:sz w:val="24"/>
-          <w:szCs w:val="24"/>
-        </w:rPr>
-        <w:t xml:space="preserve"> </w:t>
+        <w:t xml:space="preserve">. Para criar um novo </w:t>
       </w:r>
       <w:proofErr w:type="spellStart"/>
       <w:r>
@@ -9245,7 +9209,7 @@
           <w:noProof/>
         </w:rPr>
         <w:pict w14:anchorId="2C212F77">
-          <v:shape id="Caixa de Texto 16" o:spid="_x0000_s1030" type="#_x0000_t202" style="position:absolute;left:0;text-align:left;margin-left:172.9pt;margin-top:414.45pt;width:114.25pt;height:25.8pt;z-index:251663360;visibility:visible;mso-wrap-style:square;mso-width-percent:0;mso-height-percent:0;mso-wrap-distance-left:9pt;mso-wrap-distance-top:0;mso-wrap-distance-right:9pt;mso-wrap-distance-bottom:0;mso-position-horizontal-relative:text;mso-position-vertical-relative:text;mso-width-percent:0;mso-height-percent:0;mso-width-relative:margin;mso-height-relative:margin;v-text-anchor:top" o:gfxdata="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" stroked="f">
+          <v:shape id="Caixa de Texto 16" o:spid="_x0000_s1030" type="#_x0000_t202" style="position:absolute;left:0;text-align:left;margin-left:172.9pt;margin-top:414.45pt;width:114.25pt;height:25.8pt;z-index:251663872;visibility:visible;mso-wrap-style:square;mso-width-percent:0;mso-height-percent:0;mso-wrap-distance-left:9pt;mso-wrap-distance-top:0;mso-wrap-distance-right:9pt;mso-wrap-distance-bottom:0;mso-position-horizontal-relative:text;mso-position-vertical-relative:text;mso-width-percent:0;mso-height-percent:0;mso-width-relative:margin;mso-height-relative:margin;v-text-anchor:top" o:gfxdata="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" stroked="f">
             <v:textbox style="mso-fit-shape-to-text:t" inset="0,0,0,0">
               <w:txbxContent>
                 <w:p>
@@ -9272,7 +9236,7 @@
           <w:noProof/>
         </w:rPr>
         <w:pict w14:anchorId="2D56C733">
-          <v:shape id="Caixa de Texto 10" o:spid="_x0000_s1029" type="#_x0000_t202" style="position:absolute;left:0;text-align:left;margin-left:172.9pt;margin-top:212.2pt;width:114.25pt;height:25.8pt;z-index:251662336;visibility:visible;mso-wrap-style:square;mso-width-percent:0;mso-height-percent:0;mso-wrap-distance-left:9pt;mso-wrap-distance-top:0;mso-wrap-distance-right:9pt;mso-wrap-distance-bottom:0;mso-position-horizontal-relative:text;mso-position-vertical-relative:text;mso-width-percent:0;mso-height-percent:0;mso-width-relative:margin;mso-height-relative:margin;v-text-anchor:top" o:gfxdata="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" stroked="f">
+          <v:shape id="Caixa de Texto 10" o:spid="_x0000_s1029" type="#_x0000_t202" style="position:absolute;left:0;text-align:left;margin-left:172.9pt;margin-top:212.2pt;width:114.25pt;height:25.8pt;z-index:251662848;visibility:visible;mso-wrap-style:square;mso-width-percent:0;mso-height-percent:0;mso-wrap-distance-left:9pt;mso-wrap-distance-top:0;mso-wrap-distance-right:9pt;mso-wrap-distance-bottom:0;mso-position-horizontal-relative:text;mso-position-vertical-relative:text;mso-width-percent:0;mso-height-percent:0;mso-width-relative:margin;mso-height-relative:margin;v-text-anchor:top" o:gfxdata="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" stroked="f">
             <v:textbox inset="0,0,0,0">
               <w:txbxContent>
                 <w:p>
@@ -9313,7 +9277,7 @@
           <w:szCs w:val="24"/>
         </w:rPr>
         <w:drawing>
-          <wp:anchor distT="0" distB="0" distL="114300" distR="114300" simplePos="0" relativeHeight="251655168" behindDoc="0" locked="0" layoutInCell="1" allowOverlap="1" wp14:anchorId="596778D9" wp14:editId="50226704">
+          <wp:anchor distT="0" distB="0" distL="114300" distR="114300" simplePos="0" relativeHeight="251654656" behindDoc="0" locked="0" layoutInCell="1" allowOverlap="1" wp14:anchorId="596778D9" wp14:editId="0BDBC38D">
             <wp:simplePos x="0" y="0"/>
             <wp:positionH relativeFrom="column">
               <wp:posOffset>956239</wp:posOffset>
@@ -9383,7 +9347,7 @@
           <w:szCs w:val="24"/>
         </w:rPr>
         <w:drawing>
-          <wp:anchor distT="0" distB="0" distL="114300" distR="114300" simplePos="0" relativeHeight="251649024" behindDoc="1" locked="0" layoutInCell="1" allowOverlap="1" wp14:anchorId="48D92BAA" wp14:editId="5B367893">
+          <wp:anchor distT="0" distB="0" distL="114300" distR="114300" simplePos="0" relativeHeight="251648512" behindDoc="1" locked="0" layoutInCell="1" allowOverlap="1" wp14:anchorId="48D92BAA" wp14:editId="6EB1459F">
             <wp:simplePos x="0" y="0"/>
             <wp:positionH relativeFrom="column">
               <wp:align>center</wp:align>
@@ -9620,25 +9584,7 @@
           <w:sz w:val="24"/>
           <w:szCs w:val="24"/>
         </w:rPr>
-        <w:t xml:space="preserve"> tem </w:t>
-      </w:r>
-      <w:proofErr w:type="gramStart"/>
-      <w:r>
-        <w:rPr>
-          <w:color w:val="000000" w:themeColor="text1"/>
-          <w:sz w:val="24"/>
-          <w:szCs w:val="24"/>
-        </w:rPr>
-        <w:t>que</w:t>
-      </w:r>
-      <w:proofErr w:type="gramEnd"/>
-      <w:r>
-        <w:rPr>
-          <w:color w:val="000000" w:themeColor="text1"/>
-          <w:sz w:val="24"/>
-          <w:szCs w:val="24"/>
-        </w:rPr>
-        <w:t xml:space="preserve"> ser definidas através de códigos que apos importarem </w:t>
+        <w:t xml:space="preserve"> tem que ser definidas através de códigos que apos importarem </w:t>
       </w:r>
       <w:r>
         <w:rPr>
@@ -9770,7 +9716,7 @@
           <w:noProof/>
         </w:rPr>
         <w:pict w14:anchorId="29A28A71">
-          <v:shape id="Caixa de Texto 12" o:spid="_x0000_s1028" type="#_x0000_t202" style="position:absolute;left:0;text-align:left;margin-left:113.5pt;margin-top:195.25pt;width:225.9pt;height:.05pt;z-index:251664384;visibility:visible;mso-wrap-style:square;mso-wrap-distance-left:9pt;mso-wrap-distance-top:0;mso-wrap-distance-right:9pt;mso-wrap-distance-bottom:0;mso-position-horizontal:absolute;mso-position-horizontal-relative:text;mso-position-vertical:absolute;mso-position-vertical-relative:text;v-text-anchor:top" o:gfxdata="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" stroked="f">
+          <v:shape id="Caixa de Texto 12" o:spid="_x0000_s1028" type="#_x0000_t202" style="position:absolute;left:0;text-align:left;margin-left:113.5pt;margin-top:195.25pt;width:225.9pt;height:.05pt;z-index:251664896;visibility:visible;mso-wrap-style:square;mso-wrap-distance-left:9pt;mso-wrap-distance-top:0;mso-wrap-distance-right:9pt;mso-wrap-distance-bottom:0;mso-position-horizontal:absolute;mso-position-horizontal-relative:text;mso-position-vertical:absolute;mso-position-vertical-relative:text;v-text-anchor:top" o:gfxdata="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" stroked="f">
             <v:textbox style="mso-fit-shape-to-text:t" inset="0,0,0,0">
               <w:txbxContent>
                 <w:p>
@@ -9795,7 +9741,7 @@
           <w:szCs w:val="24"/>
         </w:rPr>
         <w:drawing>
-          <wp:anchor distT="0" distB="0" distL="114300" distR="114300" simplePos="0" relativeHeight="251650048" behindDoc="0" locked="0" layoutInCell="1" allowOverlap="1" wp14:anchorId="3030585B" wp14:editId="72062109">
+          <wp:anchor distT="0" distB="0" distL="114300" distR="114300" simplePos="0" relativeHeight="251649536" behindDoc="0" locked="0" layoutInCell="1" allowOverlap="1" wp14:anchorId="3030585B" wp14:editId="21C8D90D">
             <wp:simplePos x="1076325" y="1343025"/>
             <wp:positionH relativeFrom="column">
               <wp:align>center</wp:align>
@@ -9991,7 +9937,7 @@
         </w:rPr>
         <w:lastRenderedPageBreak/>
         <w:pict w14:anchorId="428F909A">
-          <v:shape id="Caixa de Texto 18" o:spid="_x0000_s1026" type="#_x0000_t202" style="position:absolute;left:0;text-align:left;margin-left:81.65pt;margin-top:407.95pt;width:290.25pt;height:25.8pt;z-index:251666432;visibility:visible;mso-wrap-style:square;mso-width-percent:0;mso-height-percent:0;mso-wrap-distance-left:9pt;mso-wrap-distance-top:0;mso-wrap-distance-right:9pt;mso-wrap-distance-bottom:0;mso-position-horizontal-relative:text;mso-position-vertical-relative:text;mso-width-percent:0;mso-height-percent:0;mso-width-relative:margin;mso-height-relative:margin;v-text-anchor:top" o:gfxdata="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" stroked="f">
+          <v:shape id="Caixa de Texto 18" o:spid="_x0000_s1026" type="#_x0000_t202" style="position:absolute;left:0;text-align:left;margin-left:81.65pt;margin-top:407.95pt;width:290.25pt;height:25.8pt;z-index:251666944;visibility:visible;mso-wrap-style:square;mso-width-percent:0;mso-height-percent:0;mso-wrap-distance-left:9pt;mso-wrap-distance-top:0;mso-wrap-distance-right:9pt;mso-wrap-distance-bottom:0;mso-position-horizontal-relative:text;mso-position-vertical-relative:text;mso-width-percent:0;mso-height-percent:0;mso-width-relative:margin;mso-height-relative:margin;v-text-anchor:top" o:gfxdata="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" stroked="f">
             <v:textbox inset="0,0,0,0">
               <w:txbxContent>
                 <w:p>
@@ -10023,7 +9969,7 @@
           <w:szCs w:val="24"/>
         </w:rPr>
         <w:drawing>
-          <wp:anchor distT="0" distB="0" distL="114300" distR="114300" simplePos="0" relativeHeight="251651072" behindDoc="0" locked="0" layoutInCell="1" allowOverlap="1" wp14:anchorId="2FE94480" wp14:editId="7E7EDD1A">
+          <wp:anchor distT="0" distB="0" distL="114300" distR="114300" simplePos="0" relativeHeight="251650560" behindDoc="0" locked="0" layoutInCell="1" allowOverlap="1" wp14:anchorId="2FE94480" wp14:editId="313B9DF7">
             <wp:simplePos x="0" y="0"/>
             <wp:positionH relativeFrom="column">
               <wp:align>center</wp:align>
@@ -10090,7 +10036,7 @@
           <w:noProof/>
         </w:rPr>
         <w:pict w14:anchorId="52655E9D">
-          <v:shape id="Caixa de Texto 14" o:spid="_x0000_s1027" type="#_x0000_t202" style="position:absolute;left:0;text-align:left;margin-left:0;margin-top:324.3pt;width:318.9pt;height:25.8pt;z-index:251665408;visibility:visible;mso-wrap-style:square;mso-width-percent:0;mso-height-percent:0;mso-wrap-distance-left:9pt;mso-wrap-distance-top:0;mso-wrap-distance-right:9pt;mso-wrap-distance-bottom:0;mso-position-horizontal:center;mso-position-horizontal-relative:text;mso-position-vertical:absolute;mso-position-vertical-relative:text;mso-width-percent:0;mso-height-percent:0;mso-width-relative:margin;mso-height-relative:margin;v-text-anchor:top" o:gfxdata="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" stroked="f">
+          <v:shape id="Caixa de Texto 14" o:spid="_x0000_s1027" type="#_x0000_t202" style="position:absolute;left:0;text-align:left;margin-left:0;margin-top:324.3pt;width:318.9pt;height:25.8pt;z-index:251665920;visibility:visible;mso-wrap-style:square;mso-width-percent:0;mso-height-percent:0;mso-wrap-distance-left:9pt;mso-wrap-distance-top:0;mso-wrap-distance-right:9pt;mso-wrap-distance-bottom:0;mso-position-horizontal:center;mso-position-horizontal-relative:text;mso-position-vertical:absolute;mso-position-vertical-relative:text;mso-width-percent:0;mso-height-percent:0;mso-width-relative:margin;mso-height-relative:margin;v-text-anchor:top" o:gfxdata="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" stroked="f">
             <v:textbox style="mso-fit-shape-to-text:t" inset="0,0,0,0">
               <w:txbxContent>
                 <w:p>
@@ -10261,7 +10207,7 @@
           <w:szCs w:val="24"/>
         </w:rPr>
         <w:drawing>
-          <wp:anchor distT="0" distB="0" distL="114300" distR="114300" simplePos="0" relativeHeight="251644928" behindDoc="0" locked="0" layoutInCell="1" allowOverlap="1" wp14:anchorId="1623EEC5" wp14:editId="44D7622B">
+          <wp:anchor distT="0" distB="0" distL="114300" distR="114300" simplePos="0" relativeHeight="251644416" behindDoc="0" locked="0" layoutInCell="1" allowOverlap="1" wp14:anchorId="1623EEC5" wp14:editId="7A6C899D">
             <wp:simplePos x="1076325" y="6962775"/>
             <wp:positionH relativeFrom="column">
               <wp:align>center</wp:align>
@@ -10573,7 +10519,7 @@
           <w:noProof/>
         </w:rPr>
         <w:pict w14:anchorId="366B3619">
-          <v:shape id="_x0000_s1038" type="#_x0000_t202" style="position:absolute;left:0;text-align:left;margin-left:118.1pt;margin-top:270.25pt;width:215.25pt;height:25.8pt;z-index:251667456;mso-position-horizontal-relative:text;mso-position-vertical-relative:text" stroked="f">
+          <v:shape id="_x0000_s1038" type="#_x0000_t202" style="position:absolute;left:0;text-align:left;margin-left:118.1pt;margin-top:270.25pt;width:215.25pt;height:25.8pt;z-index:251667968;mso-position-horizontal-relative:text;mso-position-vertical-relative:text" stroked="f">
             <v:textbox style="mso-fit-shape-to-text:t" inset="0,0,0,0">
               <w:txbxContent>
                 <w:p>
@@ -10603,7 +10549,7 @@
           <w:szCs w:val="24"/>
         </w:rPr>
         <w:drawing>
-          <wp:anchor distT="0" distB="0" distL="114300" distR="114300" simplePos="0" relativeHeight="251654144" behindDoc="0" locked="0" layoutInCell="1" allowOverlap="1" wp14:anchorId="130A18CC" wp14:editId="63F52F3F">
+          <wp:anchor distT="0" distB="0" distL="114300" distR="114300" simplePos="0" relativeHeight="251653632" behindDoc="0" locked="0" layoutInCell="1" allowOverlap="1" wp14:anchorId="130A18CC" wp14:editId="2DF0D9AE">
             <wp:simplePos x="0" y="0"/>
             <wp:positionH relativeFrom="column">
               <wp:align>center</wp:align>
@@ -10870,7 +10816,7 @@
           <w:noProof/>
         </w:rPr>
         <w:pict w14:anchorId="2F94B042">
-          <v:shape id="_x0000_s1039" type="#_x0000_t202" style="position:absolute;left:0;text-align:left;margin-left:138.25pt;margin-top:262.15pt;width:167.15pt;height:25.8pt;z-index:251668480;mso-position-horizontal-relative:text;mso-position-vertical-relative:text" stroked="f">
+          <v:shape id="_x0000_s1039" type="#_x0000_t202" style="position:absolute;left:0;text-align:left;margin-left:138.25pt;margin-top:262.15pt;width:167.15pt;height:25.8pt;z-index:251668992;mso-position-horizontal-relative:text;mso-position-vertical-relative:text" stroked="f">
             <v:textbox style="mso-fit-shape-to-text:t" inset="0,0,0,0">
               <w:txbxContent>
                 <w:p>
@@ -10922,7 +10868,7 @@
           <w:noProof/>
         </w:rPr>
         <w:pict w14:anchorId="4C2738B5">
-          <v:shape id="_x0000_s1042" type="#_x0000_t202" style="position:absolute;left:0;text-align:left;margin-left:125.65pt;margin-top:540.6pt;width:213.55pt;height:25.8pt;z-index:251669504;mso-position-horizontal-relative:text;mso-position-vertical-relative:text" stroked="f">
+          <v:shape id="_x0000_s1042" type="#_x0000_t202" style="position:absolute;left:0;text-align:left;margin-left:125.65pt;margin-top:540.6pt;width:213.55pt;height:25.8pt;z-index:251670016;mso-position-horizontal-relative:text;mso-position-vertical-relative:text" stroked="f">
             <v:textbox style="mso-next-textbox:#_x0000_s1042;mso-fit-shape-to-text:t" inset="0,0,0,0">
               <w:txbxContent>
                 <w:p>
@@ -10966,7 +10912,7 @@
           <w:szCs w:val="24"/>
         </w:rPr>
         <w:drawing>
-          <wp:anchor distT="0" distB="0" distL="114300" distR="114300" simplePos="0" relativeHeight="251645952" behindDoc="0" locked="0" layoutInCell="1" allowOverlap="1" wp14:anchorId="7C559FB5" wp14:editId="15DDF14D">
+          <wp:anchor distT="0" distB="0" distL="114300" distR="114300" simplePos="0" relativeHeight="251645440" behindDoc="0" locked="0" layoutInCell="1" allowOverlap="1" wp14:anchorId="7C559FB5" wp14:editId="30E85874">
             <wp:simplePos x="1351005" y="2191265"/>
             <wp:positionH relativeFrom="column">
               <wp:align>center</wp:align>
@@ -11170,7 +11116,7 @@
           <w:szCs w:val="24"/>
         </w:rPr>
         <w:drawing>
-          <wp:anchor distT="0" distB="0" distL="114300" distR="114300" simplePos="0" relativeHeight="251652096" behindDoc="0" locked="0" layoutInCell="1" allowOverlap="1" wp14:anchorId="3AFF241C" wp14:editId="702E41F0">
+          <wp:anchor distT="0" distB="0" distL="114300" distR="114300" simplePos="0" relativeHeight="251651584" behindDoc="0" locked="0" layoutInCell="1" allowOverlap="1" wp14:anchorId="3AFF241C" wp14:editId="5727E931">
             <wp:simplePos x="0" y="0"/>
             <wp:positionH relativeFrom="column">
               <wp:align>center</wp:align>
@@ -11480,7 +11426,7 @@
           <w:noProof/>
         </w:rPr>
         <w:pict w14:anchorId="3D30268D">
-          <v:shape id="_x0000_s1043" type="#_x0000_t202" style="position:absolute;left:0;text-align:left;margin-left:122.2pt;margin-top:453.6pt;width:212.4pt;height:25.8pt;z-index:251670528;mso-position-horizontal-relative:text;mso-position-vertical-relative:text" stroked="f">
+          <v:shape id="_x0000_s1043" type="#_x0000_t202" style="position:absolute;left:0;text-align:left;margin-left:122.2pt;margin-top:453.6pt;width:212.4pt;height:25.8pt;z-index:251671040;mso-position-horizontal-relative:text;mso-position-vertical-relative:text" stroked="f">
             <v:textbox style="mso-fit-shape-to-text:t" inset="0,0,0,0">
               <w:txbxContent>
                 <w:p>
@@ -11556,7 +11502,7 @@
           <w:szCs w:val="24"/>
         </w:rPr>
         <w:drawing>
-          <wp:anchor distT="0" distB="0" distL="114300" distR="114300" simplePos="0" relativeHeight="251653120" behindDoc="0" locked="0" layoutInCell="1" allowOverlap="1" wp14:anchorId="7BD8544D" wp14:editId="39A49524">
+          <wp:anchor distT="0" distB="0" distL="114300" distR="114300" simplePos="0" relativeHeight="251652608" behindDoc="0" locked="0" layoutInCell="1" allowOverlap="1" wp14:anchorId="7BD8544D" wp14:editId="3129DC30">
             <wp:simplePos x="1351005" y="1079157"/>
             <wp:positionH relativeFrom="column">
               <wp:align>center</wp:align>
@@ -11793,7 +11739,7 @@
           <w:color w:val="000000" w:themeColor="text1"/>
         </w:rPr>
         <w:drawing>
-          <wp:anchor distT="0" distB="0" distL="114300" distR="114300" simplePos="0" relativeHeight="251658240" behindDoc="0" locked="0" layoutInCell="1" allowOverlap="1" wp14:anchorId="431BF8DE" wp14:editId="7D2781DE">
+          <wp:anchor distT="0" distB="0" distL="114300" distR="114300" simplePos="0" relativeHeight="251658240" behindDoc="0" locked="0" layoutInCell="1" allowOverlap="1" wp14:anchorId="431BF8DE" wp14:editId="08E9BBD0">
             <wp:simplePos x="0" y="0"/>
             <wp:positionH relativeFrom="column">
               <wp:align>center</wp:align>
@@ -11979,7 +11925,6 @@
         <w:t xml:space="preserve">Com isso o inimigo já pode seguir o jogador aplicando dentro do </w:t>
       </w:r>
       <w:proofErr w:type="spellStart"/>
-      <w:proofErr w:type="gramStart"/>
       <w:r>
         <w:rPr>
           <w:color w:val="000000" w:themeColor="text1"/>
@@ -11987,7 +11932,6 @@
         <w:t>transform.position</w:t>
       </w:r>
       <w:proofErr w:type="spellEnd"/>
-      <w:proofErr w:type="gramEnd"/>
       <w:r>
         <w:rPr>
           <w:color w:val="000000" w:themeColor="text1"/>
@@ -12030,6 +11974,46 @@
         </w:rPr>
         <w:lastRenderedPageBreak/>
         <w:t xml:space="preserve">Aplicando </w:t>
+      </w:r>
+      <w:r>
+        <w:rPr>
+          <w:color w:val="000000" w:themeColor="text1"/>
+        </w:rPr>
+        <w:t xml:space="preserve">o script dentro da Unity também devem ser configuradas as </w:t>
+      </w:r>
+      <w:proofErr w:type="spellStart"/>
+      <w:r>
+        <w:rPr>
+          <w:color w:val="000000" w:themeColor="text1"/>
+        </w:rPr>
+        <w:t>Tags</w:t>
+      </w:r>
+      <w:proofErr w:type="spellEnd"/>
+      <w:r>
+        <w:rPr>
+          <w:color w:val="000000" w:themeColor="text1"/>
+        </w:rPr>
+        <w:t xml:space="preserve"> do inglês etiquetas que são o que permite que o código reconheça o que é cada objeto, no inimigo é aplicada uma </w:t>
+      </w:r>
+      <w:proofErr w:type="spellStart"/>
+      <w:r>
+        <w:rPr>
+          <w:color w:val="000000" w:themeColor="text1"/>
+        </w:rPr>
+        <w:t>tag</w:t>
+      </w:r>
+      <w:proofErr w:type="spellEnd"/>
+      <w:r>
+        <w:rPr>
+          <w:color w:val="000000" w:themeColor="text1"/>
+        </w:rPr>
+        <w:t xml:space="preserve"> como o nome inimigo e no jogador uma com o nome jogador. Se o jogo for iniciado agora o inimigo irá automaticamente perseguir o jogador, para que o inimigo persiga o jogador apenas se </w:t>
+      </w:r>
+      <w:r>
+        <w:rPr>
+          <w:color w:val="000000" w:themeColor="text1"/>
+        </w:rPr>
+        <w:t xml:space="preserve">o jogador chegar a uma determinada distancia do inimigo </w:t>
       </w:r>
     </w:p>
     <w:p>
@@ -12212,21 +12196,7 @@
         <w:rPr>
           <w:color w:val="000000" w:themeColor="text1"/>
         </w:rPr>
-        <w:t xml:space="preserve"> a pasta pelo unity onde foi salvo os sprites escolher o sprite desejado e </w:t>
-      </w:r>
-      <w:proofErr w:type="gramStart"/>
-      <w:r>
-        <w:rPr>
-          <w:color w:val="000000" w:themeColor="text1"/>
-        </w:rPr>
-        <w:t>arrasta-lo</w:t>
-      </w:r>
-      <w:proofErr w:type="gramEnd"/>
-      <w:r>
-        <w:rPr>
-          <w:color w:val="000000" w:themeColor="text1"/>
-        </w:rPr>
-        <w:t xml:space="preserve"> para tela. E para inserir o background (imagem de fundo) assim como o Sprite de personagens é bem simples basta ir em </w:t>
+        <w:t xml:space="preserve"> a pasta pelo unity onde foi salvo os sprites escolher o sprite desejado e arrasta-lo para tela. E para inserir o background (imagem de fundo) assim como o Sprite de personagens é bem simples basta ir em </w:t>
       </w:r>
       <w:proofErr w:type="spellStart"/>
       <w:r>
@@ -12419,6 +12389,7 @@
           <w:color w:val="000000" w:themeColor="text1"/>
           <w:lang w:val="pt-BR"/>
         </w:rPr>
+        <w:lastRenderedPageBreak/>
         <w:t xml:space="preserve">             </w:t>
       </w:r>
       <w:r>

</xml_diff>